<commit_message>
Updated for version 19.8
</commit_message>
<xml_diff>
--- a/Examples/Data/Source/Word Templates/Numbered List.docx
+++ b/Examples/Data/Source/Word Templates/Numbered List.docx
@@ -12,85 +12,27 @@
         <w:rPr>
           <w:lang w:val="en-US"/>
         </w:rPr>
-        <w:t xml:space="preserve">We provide support for the following </w:t>
+        <w:t>We provide support for the following products:</w:t>
       </w:r>
+    </w:p>
+    <w:p>
+      <w:pPr>
+        <w:pStyle w:val="ListParagraph"/>
+        <w:numPr>
+          <w:ilvl w:val="0"/>
+          <w:numId w:val="2"/>
+        </w:numPr>
+        <w:suppressAutoHyphens/>
+        <w:autoSpaceDN w:val="0"/>
+        <w:spacing w:after="0" w:line="240" w:lineRule="auto"/>
+        <w:contextualSpacing w:val="0"/>
+        <w:textAlignment w:val="baseline"/>
+      </w:pPr>
       <w:r>
         <w:rPr>
           <w:lang w:val="en-US"/>
         </w:rPr>
-        <w:t>products</w:t>
-      </w:r>
-      <w:r>
-        <w:rPr>
-          <w:lang w:val="en-US"/>
-        </w:rPr>
-        <w:t>:</w:t>
-      </w:r>
-    </w:p>
-    <w:p>
-      <w:pPr>
-        <w:pStyle w:val="ListParagraph"/>
-        <w:numPr>
-          <w:ilvl w:val="0"/>
-          <w:numId w:val="1"/>
-        </w:numPr>
-        <w:spacing w:after="0" w:line="240" w:lineRule="auto"/>
-        <w:rPr>
-          <w:lang w:val="en-US"/>
-        </w:rPr>
-      </w:pPr>
-      <w:r>
-        <w:rPr>
-          <w:lang w:val="en-US"/>
-        </w:rPr>
-        <w:t>&lt;&lt;</w:t>
-      </w:r>
-      <w:proofErr w:type="spellStart"/>
-      <w:r>
-        <w:rPr>
-          <w:lang w:val="en-US"/>
-        </w:rPr>
-        <w:t>foreach</w:t>
-      </w:r>
-      <w:proofErr w:type="spellEnd"/>
-      <w:r>
-        <w:rPr>
-          <w:lang w:val="en-US"/>
-        </w:rPr>
-        <w:t xml:space="preserve"> [in </w:t>
-      </w:r>
-      <w:r>
-        <w:rPr>
-          <w:lang w:val="en-US"/>
-        </w:rPr>
-        <w:t>products</w:t>
-      </w:r>
-      <w:r>
-        <w:rPr>
-          <w:lang w:val="en-US"/>
-        </w:rPr>
-        <w:t>]&gt;&gt;&lt;&lt;[</w:t>
-      </w:r>
-      <w:r>
-        <w:rPr>
-          <w:lang w:val="en-US"/>
-        </w:rPr>
-        <w:t>Product</w:t>
-      </w:r>
-      <w:bookmarkStart w:id="0" w:name="_GoBack"/>
-      <w:bookmarkEnd w:id="0"/>
-      <w:r>
-        <w:rPr>
-          <w:noProof/>
-          <w:lang w:val="en-US"/>
-        </w:rPr>
-        <w:t>Name</w:t>
-      </w:r>
-      <w:r>
-        <w:rPr>
-          <w:lang w:val="en-US"/>
-        </w:rPr>
-        <w:t>]&gt;&gt;</w:t>
+        <w:t>&lt;&lt;foreach [in products]&gt;&gt;&lt;&lt;[ProductName]&gt;&gt;</w:t>
       </w:r>
     </w:p>
     <w:p>
@@ -98,28 +40,17 @@
         <w:rPr>
           <w:lang w:val="en-US"/>
         </w:rPr>
-        <w:t>&lt;&lt;/</w:t>
+        <w:t>&lt;&lt;/foreach&gt;&gt;</w:t>
       </w:r>
-      <w:proofErr w:type="spellStart"/>
-      <w:r>
-        <w:rPr>
-          <w:lang w:val="en-US"/>
-        </w:rPr>
-        <w:t>foreach</w:t>
-      </w:r>
-      <w:proofErr w:type="spellEnd"/>
-      <w:r>
-        <w:rPr>
-          <w:lang w:val="en-US"/>
-        </w:rPr>
-        <w:t>&gt;&gt;</w:t>
-      </w:r>
+    </w:p>
+    <w:p>
+      <w:bookmarkStart w:id="0" w:name="_GoBack"/>
+      <w:bookmarkEnd w:id="0"/>
     </w:p>
     <w:sectPr>
       <w:pgSz w:w="11906" w:h="16838"/>
-      <w:pgMar w:top="1134" w:right="850" w:bottom="1134" w:left="1701" w:header="708" w:footer="708" w:gutter="0"/>
-      <w:cols w:space="708"/>
-      <w:docGrid w:linePitch="360"/>
+      <w:pgMar w:top="1134" w:right="850" w:bottom="1134" w:left="1701" w:header="720" w:footer="720" w:gutter="0"/>
+      <w:cols w:space="720"/>
     </w:sectPr>
   </w:body>
 </w:document>
@@ -127,7 +58,7 @@
 
 <file path=word/numbering.xml><?xml version="1.0" encoding="utf-8"?>
 <w:numbering xmlns:wpc="http://schemas.microsoft.com/office/word/2010/wordprocessingCanvas" xmlns:mc="http://schemas.openxmlformats.org/markup-compatibility/2006" xmlns:o="urn:schemas-microsoft-com:office:office" xmlns:r="http://schemas.openxmlformats.org/officeDocument/2006/relationships" xmlns:m="http://schemas.openxmlformats.org/officeDocument/2006/math" xmlns:v="urn:schemas-microsoft-com:vml" xmlns:wp14="http://schemas.microsoft.com/office/word/2010/wordprocessingDrawing" xmlns:wp="http://schemas.openxmlformats.org/drawingml/2006/wordprocessingDrawing" xmlns:w10="urn:schemas-microsoft-com:office:word" xmlns:w="http://schemas.openxmlformats.org/wordprocessingml/2006/main" xmlns:w14="http://schemas.microsoft.com/office/word/2010/wordml" xmlns:w15="http://schemas.microsoft.com/office/word/2012/wordml" xmlns:wpg="http://schemas.microsoft.com/office/word/2010/wordprocessingGroup" xmlns:wpi="http://schemas.microsoft.com/office/word/2010/wordprocessingInk" xmlns:wne="http://schemas.microsoft.com/office/word/2006/wordml" xmlns:wps="http://schemas.microsoft.com/office/word/2010/wordprocessingShape" mc:Ignorable="w14 w15 wp14">
-  <w:abstractNum w:abstractNumId="0">
+  <w:abstractNum w:abstractNumId="0" w15:restartNumberingAfterBreak="0">
     <w:nsid w:val="29D20511"/>
     <w:multiLevelType w:val="hybridMultilevel"/>
     <w:tmpl w:val="9F96DB12"/>
@@ -213,8 +144,97 @@
       </w:pPr>
     </w:lvl>
   </w:abstractNum>
+  <w:abstractNum w:abstractNumId="1" w15:restartNumberingAfterBreak="0">
+    <w:nsid w:val="7DCA792B"/>
+    <w:multiLevelType w:val="multilevel"/>
+    <w:tmpl w:val="558A068C"/>
+    <w:lvl w:ilvl="0">
+      <w:start w:val="1"/>
+      <w:numFmt w:val="decimal"/>
+      <w:lvlText w:val="%1."/>
+      <w:lvlJc w:val="left"/>
+      <w:pPr>
+        <w:ind w:left="720" w:hanging="360"/>
+      </w:pPr>
+    </w:lvl>
+    <w:lvl w:ilvl="1">
+      <w:start w:val="1"/>
+      <w:numFmt w:val="lowerLetter"/>
+      <w:lvlText w:val="%2."/>
+      <w:lvlJc w:val="left"/>
+      <w:pPr>
+        <w:ind w:left="1440" w:hanging="360"/>
+      </w:pPr>
+    </w:lvl>
+    <w:lvl w:ilvl="2">
+      <w:start w:val="1"/>
+      <w:numFmt w:val="lowerRoman"/>
+      <w:lvlText w:val="%3."/>
+      <w:lvlJc w:val="right"/>
+      <w:pPr>
+        <w:ind w:left="2160" w:hanging="180"/>
+      </w:pPr>
+    </w:lvl>
+    <w:lvl w:ilvl="3">
+      <w:start w:val="1"/>
+      <w:numFmt w:val="decimal"/>
+      <w:lvlText w:val="%4."/>
+      <w:lvlJc w:val="left"/>
+      <w:pPr>
+        <w:ind w:left="2880" w:hanging="360"/>
+      </w:pPr>
+    </w:lvl>
+    <w:lvl w:ilvl="4">
+      <w:start w:val="1"/>
+      <w:numFmt w:val="lowerLetter"/>
+      <w:lvlText w:val="%5."/>
+      <w:lvlJc w:val="left"/>
+      <w:pPr>
+        <w:ind w:left="3600" w:hanging="360"/>
+      </w:pPr>
+    </w:lvl>
+    <w:lvl w:ilvl="5">
+      <w:start w:val="1"/>
+      <w:numFmt w:val="lowerRoman"/>
+      <w:lvlText w:val="%6."/>
+      <w:lvlJc w:val="right"/>
+      <w:pPr>
+        <w:ind w:left="4320" w:hanging="180"/>
+      </w:pPr>
+    </w:lvl>
+    <w:lvl w:ilvl="6">
+      <w:start w:val="1"/>
+      <w:numFmt w:val="decimal"/>
+      <w:lvlText w:val="%7."/>
+      <w:lvlJc w:val="left"/>
+      <w:pPr>
+        <w:ind w:left="5040" w:hanging="360"/>
+      </w:pPr>
+    </w:lvl>
+    <w:lvl w:ilvl="7">
+      <w:start w:val="1"/>
+      <w:numFmt w:val="lowerLetter"/>
+      <w:lvlText w:val="%8."/>
+      <w:lvlJc w:val="left"/>
+      <w:pPr>
+        <w:ind w:left="5760" w:hanging="360"/>
+      </w:pPr>
+    </w:lvl>
+    <w:lvl w:ilvl="8">
+      <w:start w:val="1"/>
+      <w:numFmt w:val="lowerRoman"/>
+      <w:lvlText w:val="%9."/>
+      <w:lvlJc w:val="right"/>
+      <w:pPr>
+        <w:ind w:left="6480" w:hanging="180"/>
+      </w:pPr>
+    </w:lvl>
+  </w:abstractNum>
   <w:num w:numId="1">
     <w:abstractNumId w:val="0"/>
+  </w:num>
+  <w:num w:numId="2">
+    <w:abstractNumId w:val="1"/>
   </w:num>
 </w:numbering>
 </file>
@@ -416,7 +436,7 @@
     <w:lsdException w:name="Medium Shading 2 Accent 1" w:uiPriority="64"/>
     <w:lsdException w:name="Medium List 1 Accent 1" w:uiPriority="65"/>
     <w:lsdException w:name="Revision" w:semiHidden="1"/>
-    <w:lsdException w:name="List Paragraph" w:uiPriority="34" w:qFormat="1"/>
+    <w:lsdException w:name="List Paragraph" w:uiPriority="0" w:qFormat="1"/>
     <w:lsdException w:name="Quote" w:uiPriority="29" w:qFormat="1"/>
     <w:lsdException w:name="Intense Quote" w:uiPriority="30" w:qFormat="1"/>
     <w:lsdException w:name="Medium List 2 Accent 1" w:uiPriority="66"/>
@@ -644,7 +664,6 @@
   <w:style w:type="paragraph" w:styleId="ListParagraph">
     <w:name w:val="List Paragraph"/>
     <w:basedOn w:val="Normal"/>
-    <w:uiPriority w:val="34"/>
     <w:qFormat/>
     <w:rsid w:val="005E39B1"/>
     <w:pPr>
@@ -661,7 +680,6 @@
       <w:spacing w:after="0" w:line="240" w:lineRule="auto"/>
     </w:pPr>
     <w:tblPr>
-      <w:tblInd w:w="0" w:type="dxa"/>
       <w:tblBorders>
         <w:top w:val="single" w:sz="4" w:space="0" w:color="BFBFBF" w:themeColor="background1" w:themeShade="BF"/>
         <w:left w:val="single" w:sz="4" w:space="0" w:color="BFBFBF" w:themeColor="background1" w:themeShade="BF"/>
@@ -670,13 +688,20 @@
         <w:insideH w:val="single" w:sz="4" w:space="0" w:color="BFBFBF" w:themeColor="background1" w:themeShade="BF"/>
         <w:insideV w:val="single" w:sz="4" w:space="0" w:color="BFBFBF" w:themeColor="background1" w:themeShade="BF"/>
       </w:tblBorders>
-      <w:tblCellMar>
-        <w:top w:w="0" w:type="dxa"/>
-        <w:left w:w="108" w:type="dxa"/>
-        <w:bottom w:w="0" w:type="dxa"/>
-        <w:right w:w="108" w:type="dxa"/>
-      </w:tblCellMar>
     </w:tblPr>
+  </w:style>
+  <w:style w:type="character" w:styleId="HTMLCode">
+    <w:name w:val="HTML Code"/>
+    <w:basedOn w:val="DefaultParagraphFont"/>
+    <w:uiPriority w:val="99"/>
+    <w:semiHidden/>
+    <w:unhideWhenUsed/>
+    <w:rsid w:val="009F26DB"/>
+    <w:rPr>
+      <w:rFonts w:ascii="Courier New" w:eastAsia="Times New Roman" w:hAnsi="Courier New" w:cs="Courier New"/>
+      <w:sz w:val="20"/>
+      <w:szCs w:val="20"/>
+    </w:rPr>
   </w:style>
 </w:styles>
 </file>

</xml_diff>